<commit_message>
updated with video links
</commit_message>
<xml_diff>
--- a/project/submissions/da_capstone_task3.docx
+++ b/project/submissions/da_capstone_task3.docx
@@ -61,7 +61,6 @@
           <w14:ligatures w14:val="none"/>
         </w:rPr>
       </w:pPr>
-      <w:proofErr w:type="gramStart"/>
       <w:r>
         <w:rPr>
           <w:rFonts w:ascii="Times New Roman" w:eastAsia="Times New Roman" w:hAnsi="Times New Roman" w:cs="Times New Roman"/>
@@ -78,16 +77,7 @@
           <w:kern w:val="0"/>
           <w14:ligatures w14:val="none"/>
         </w:rPr>
-        <w:t> :</w:t>
-      </w:r>
-      <w:proofErr w:type="gramEnd"/>
-      <w:r>
-        <w:rPr>
-          <w:rFonts w:ascii="Times New Roman" w:eastAsia="Times New Roman" w:hAnsi="Times New Roman" w:cs="Times New Roman"/>
-          <w:kern w:val="0"/>
-          <w14:ligatures w14:val="none"/>
-        </w:rPr>
-        <w:t> </w:t>
+        <w:t> : </w:t>
       </w:r>
       <w:r>
         <w:rPr>
@@ -706,15 +696,7 @@
           <w:kern w:val="0"/>
           <w14:ligatures w14:val="none"/>
         </w:rPr>
-        <w:t xml:space="preserve"> and documented results in </w:t>
-      </w:r>
-      <w:r>
-        <w:rPr>
-          <w:rFonts w:ascii="Times New Roman" w:eastAsia="Times New Roman" w:hAnsi="Times New Roman" w:cs="Times New Roman"/>
-          <w:kern w:val="0"/>
-          <w14:ligatures w14:val="none"/>
-        </w:rPr>
-        <w:t xml:space="preserve">a </w:t>
+        <w:t xml:space="preserve"> and documented results in a </w:t>
       </w:r>
       <w:proofErr w:type="spellStart"/>
       <w:r>
@@ -958,25 +940,7 @@
           <w:kern w:val="0"/>
           <w14:ligatures w14:val="none"/>
         </w:rPr>
-        <w:t xml:space="preserve">Minor adjustments were made to the scenario-testing pipeline to improve flexibility, but these did not affect overall timing or outcomes. The project was completed within the original estimated 20-hour </w:t>
-      </w:r>
-      <w:proofErr w:type="gramStart"/>
-      <w:r>
-        <w:rPr>
-          <w:rFonts w:ascii="Times New Roman" w:eastAsia="Times New Roman" w:hAnsi="Times New Roman" w:cs="Times New Roman"/>
-          <w:kern w:val="0"/>
-          <w14:ligatures w14:val="none"/>
-        </w:rPr>
-        <w:t>timeline</w:t>
-      </w:r>
-      <w:proofErr w:type="gramEnd"/>
-      <w:r>
-        <w:rPr>
-          <w:rFonts w:ascii="Times New Roman" w:eastAsia="Times New Roman" w:hAnsi="Times New Roman" w:cs="Times New Roman"/>
-          <w:kern w:val="0"/>
-          <w14:ligatures w14:val="none"/>
-        </w:rPr>
-        <w:t xml:space="preserve"> and all milestones were met by the planned 7/31 deadline.</w:t>
+        <w:t>Minor adjustments were made to the scenario-testing pipeline to improve flexibility, but these did not affect overall timing or outcomes. The project was completed within the original estimated 20-hour timeline and all milestones were met by the planned 7/31 deadline.</w:t>
       </w:r>
       <w:r>
         <w:rPr>
@@ -1117,29 +1081,7 @@
           <w:kern w:val="0"/>
           <w14:ligatures w14:val="none"/>
         </w:rPr>
-        <w:t xml:space="preserve">•  how you </w:t>
-      </w:r>
-      <w:proofErr w:type="gramStart"/>
-      <w:r>
-        <w:rPr>
-          <w:rFonts w:ascii="Times New Roman" w:eastAsia="Times New Roman" w:hAnsi="Times New Roman" w:cs="Times New Roman"/>
-          <w:b/>
-          <w:bCs/>
-          <w:kern w:val="0"/>
-          <w14:ligatures w14:val="none"/>
-        </w:rPr>
-        <w:t>handled</w:t>
-      </w:r>
-      <w:proofErr w:type="gramEnd"/>
-      <w:r>
-        <w:rPr>
-          <w:rFonts w:ascii="Times New Roman" w:eastAsia="Times New Roman" w:hAnsi="Times New Roman" w:cs="Times New Roman"/>
-          <w:b/>
-          <w:bCs/>
-          <w:kern w:val="0"/>
-          <w14:ligatures w14:val="none"/>
-        </w:rPr>
-        <w:t xml:space="preserve"> any obstacles you encountered while collecting your data</w:t>
+        <w:t>•  how you handled any obstacles you encountered while collecting your data</w:t>
       </w:r>
     </w:p>
     <w:p>
@@ -1272,25 +1214,7 @@
           <w:kern w:val="0"/>
           <w14:ligatures w14:val="none"/>
         </w:rPr>
-        <w:t xml:space="preserve"> At one stage, model evaluation metrics appeared unexpectedly high (perfect accuracy), revealing an issue with the dataset splitting and label assignment logic. We resolved this by auditing the data preparation steps, realigning features and labels, and verifying all splits </w:t>
-      </w:r>
-      <w:proofErr w:type="gramStart"/>
-      <w:r>
-        <w:rPr>
-          <w:rFonts w:ascii="Times New Roman" w:eastAsia="Times New Roman" w:hAnsi="Times New Roman" w:cs="Times New Roman"/>
-          <w:kern w:val="0"/>
-          <w14:ligatures w14:val="none"/>
-        </w:rPr>
-        <w:t>matched</w:t>
-      </w:r>
-      <w:proofErr w:type="gramEnd"/>
-      <w:r>
-        <w:rPr>
-          <w:rFonts w:ascii="Times New Roman" w:eastAsia="Times New Roman" w:hAnsi="Times New Roman" w:cs="Times New Roman"/>
-          <w:kern w:val="0"/>
-          <w14:ligatures w14:val="none"/>
-        </w:rPr>
-        <w:t xml:space="preserve"> the intended design.</w:t>
+        <w:t xml:space="preserve"> At one stage, model evaluation metrics appeared unexpectedly high (perfect accuracy), revealing an issue with the dataset splitting and label assignment logic. We resolved this by auditing the data preparation steps, realigning features and labels, and verifying all splits matched the intended design.</w:t>
       </w:r>
     </w:p>
     <w:p>
@@ -1344,13 +1268,6 @@
           <w14:ligatures w14:val="none"/>
         </w:rPr>
         <w:tab/>
-      </w:r>
-      <w:r>
-        <w:rPr>
-          <w:rFonts w:ascii="Times New Roman" w:eastAsia="Times New Roman" w:hAnsi="Times New Roman" w:cs="Times New Roman"/>
-          <w:kern w:val="0"/>
-          <w14:ligatures w14:val="none"/>
-        </w:rPr>
         <w:t>There were no unplanned data governance issues, since only synthetic data was used. All data, scripts, and reports were clearly labeled as synthetic to avoid any confusion.</w:t>
       </w:r>
     </w:p>
@@ -1378,29 +1295,7 @@
           <w:kern w:val="0"/>
           <w14:ligatures w14:val="none"/>
         </w:rPr>
-        <w:t xml:space="preserve">Discuss the advantages and limitations of the dataset you </w:t>
-      </w:r>
-      <w:proofErr w:type="gramStart"/>
-      <w:r>
-        <w:rPr>
-          <w:rFonts w:ascii="Times New Roman" w:eastAsia="Times New Roman" w:hAnsi="Times New Roman" w:cs="Times New Roman"/>
-          <w:b/>
-          <w:bCs/>
-          <w:kern w:val="0"/>
-          <w14:ligatures w14:val="none"/>
-        </w:rPr>
-        <w:t>used</w:t>
-      </w:r>
-      <w:proofErr w:type="gramEnd"/>
-      <w:r>
-        <w:rPr>
-          <w:rFonts w:ascii="Times New Roman" w:eastAsia="Times New Roman" w:hAnsi="Times New Roman" w:cs="Times New Roman"/>
-          <w:b/>
-          <w:bCs/>
-          <w:kern w:val="0"/>
-          <w14:ligatures w14:val="none"/>
-        </w:rPr>
-        <w:t>.</w:t>
+        <w:t>Discuss the advantages and limitations of the dataset you used.</w:t>
       </w:r>
     </w:p>
     <w:p>
@@ -1533,25 +1428,7 @@
           <w:kern w:val="0"/>
           <w14:ligatures w14:val="none"/>
         </w:rPr>
-        <w:t xml:space="preserve">probabilities, and ensuring consistent formats for key fields (e.g., device role, region). Pandas </w:t>
-      </w:r>
-      <w:proofErr w:type="gramStart"/>
-      <w:r>
-        <w:rPr>
-          <w:rFonts w:ascii="Times New Roman" w:eastAsia="Times New Roman" w:hAnsi="Times New Roman" w:cs="Times New Roman"/>
-          <w:kern w:val="0"/>
-          <w14:ligatures w14:val="none"/>
-        </w:rPr>
-        <w:t>was</w:t>
-      </w:r>
-      <w:proofErr w:type="gramEnd"/>
-      <w:r>
-        <w:rPr>
-          <w:rFonts w:ascii="Times New Roman" w:eastAsia="Times New Roman" w:hAnsi="Times New Roman" w:cs="Times New Roman"/>
-          <w:kern w:val="0"/>
-          <w14:ligatures w14:val="none"/>
-        </w:rPr>
-        <w:t xml:space="preserve"> used for all data manipulation and cleaning steps, supporting efficient filtering, joining, and feature engineering.</w:t>
+        <w:t>probabilities, and ensuring consistent formats for key fields (e.g., device role, region). Pandas was used for all data manipulation and cleaning steps, supporting efficient filtering, joining, and feature engineering.</w:t>
       </w:r>
     </w:p>
     <w:p>
@@ -1654,29 +1531,7 @@
           <w:kern w:val="0"/>
           <w14:ligatures w14:val="none"/>
         </w:rPr>
-        <w:t>1</w:t>
-      </w:r>
-      <w:proofErr w:type="gramStart"/>
-      <w:r>
-        <w:rPr>
-          <w:rFonts w:ascii="Times New Roman" w:eastAsia="Times New Roman" w:hAnsi="Times New Roman" w:cs="Times New Roman"/>
-          <w:b/>
-          <w:bCs/>
-          <w:kern w:val="0"/>
-          <w14:ligatures w14:val="none"/>
-        </w:rPr>
-        <w:t>.  Describe</w:t>
-      </w:r>
-      <w:proofErr w:type="gramEnd"/>
-      <w:r>
-        <w:rPr>
-          <w:rFonts w:ascii="Times New Roman" w:eastAsia="Times New Roman" w:hAnsi="Times New Roman" w:cs="Times New Roman"/>
-          <w:b/>
-          <w:bCs/>
-          <w:kern w:val="0"/>
-          <w14:ligatures w14:val="none"/>
-        </w:rPr>
-        <w:t xml:space="preserve"> the methods you used to analyze the data.</w:t>
+        <w:t>1.  Describe the methods you used to analyze the data.</w:t>
       </w:r>
     </w:p>
     <w:p>
@@ -2184,21 +2039,7 @@
         <w:rPr>
           <w:rFonts w:ascii="Times New Roman" w:hAnsi="Times New Roman" w:cs="Times New Roman"/>
         </w:rPr>
-        <w:t xml:space="preserve"> to </w:t>
-      </w:r>
-      <w:proofErr w:type="gramStart"/>
-      <w:r>
-        <w:rPr>
-          <w:rFonts w:ascii="Times New Roman" w:hAnsi="Times New Roman" w:cs="Times New Roman"/>
-        </w:rPr>
-        <w:t>compute presence</w:t>
-      </w:r>
-      <w:proofErr w:type="gramEnd"/>
-      <w:r>
-        <w:rPr>
-          <w:rFonts w:ascii="Times New Roman" w:hAnsi="Times New Roman" w:cs="Times New Roman"/>
-        </w:rPr>
-        <w:t xml:space="preserve"> percentages and verify they matched expected scenario settings.</w:t>
+        <w:t xml:space="preserve"> to compute presence percentages and verify they matched expected scenario settings.</w:t>
       </w:r>
     </w:p>
     <w:p>
@@ -2413,29 +2254,7 @@
           <w:kern w:val="0"/>
           <w14:ligatures w14:val="none"/>
         </w:rPr>
-        <w:t>1</w:t>
-      </w:r>
-      <w:proofErr w:type="gramStart"/>
-      <w:r>
-        <w:rPr>
-          <w:rFonts w:ascii="Times New Roman" w:eastAsia="Times New Roman" w:hAnsi="Times New Roman" w:cs="Times New Roman"/>
-          <w:b/>
-          <w:bCs/>
-          <w:kern w:val="0"/>
-          <w14:ligatures w14:val="none"/>
-        </w:rPr>
-        <w:t>.  Evaluate</w:t>
-      </w:r>
-      <w:proofErr w:type="gramEnd"/>
-      <w:r>
-        <w:rPr>
-          <w:rFonts w:ascii="Times New Roman" w:eastAsia="Times New Roman" w:hAnsi="Times New Roman" w:cs="Times New Roman"/>
-          <w:b/>
-          <w:bCs/>
-          <w:kern w:val="0"/>
-          <w14:ligatures w14:val="none"/>
-        </w:rPr>
-        <w:t xml:space="preserve"> the output of your data analytics solution or model, including calculations or metrics for accuracy.</w:t>
+        <w:t>1.  Evaluate the output of your data analytics solution or model, including calculations or metrics for accuracy.</w:t>
       </w:r>
     </w:p>
     <w:p>
@@ -2477,29 +2296,7 @@
           <w:kern w:val="0"/>
           <w14:ligatures w14:val="none"/>
         </w:rPr>
-        <w:t>2</w:t>
-      </w:r>
-      <w:proofErr w:type="gramStart"/>
-      <w:r>
-        <w:rPr>
-          <w:rFonts w:ascii="Times New Roman" w:eastAsia="Times New Roman" w:hAnsi="Times New Roman" w:cs="Times New Roman"/>
-          <w:b/>
-          <w:bCs/>
-          <w:kern w:val="0"/>
-          <w14:ligatures w14:val="none"/>
-        </w:rPr>
-        <w:t>.  Evaluate</w:t>
-      </w:r>
-      <w:proofErr w:type="gramEnd"/>
-      <w:r>
-        <w:rPr>
-          <w:rFonts w:ascii="Times New Roman" w:eastAsia="Times New Roman" w:hAnsi="Times New Roman" w:cs="Times New Roman"/>
-          <w:b/>
-          <w:bCs/>
-          <w:kern w:val="0"/>
-          <w14:ligatures w14:val="none"/>
-        </w:rPr>
-        <w:t xml:space="preserve"> the practical significance of your data analytics solution, including specific examples.</w:t>
+        <w:t>2.  Evaluate the practical significance of your data analytics solution, including specific examples.</w:t>
       </w:r>
     </w:p>
     <w:p>
@@ -2519,13 +2316,6 @@
           <w14:ligatures w14:val="none"/>
         </w:rPr>
         <w:tab/>
-      </w:r>
-      <w:r>
-        <w:rPr>
-          <w:rFonts w:ascii="Times New Roman" w:eastAsia="Times New Roman" w:hAnsi="Times New Roman" w:cs="Times New Roman"/>
-          <w:kern w:val="0"/>
-          <w14:ligatures w14:val="none"/>
-        </w:rPr>
         <w:t>The analytics solution provided clear, actionable insights for the organization. For example, when scenario parameters were changed to increase missingness risk in distribution devices, the model correctly identified these assets as high risk and quantified the resulting drop in completeness below the critical 75% threshold. This enabled targeted recommendations for audit and remediation, improving operational readiness for security compliance.</w:t>
       </w:r>
     </w:p>
@@ -2627,29 +2417,7 @@
           <w:kern w:val="0"/>
           <w14:ligatures w14:val="none"/>
         </w:rPr>
-        <w:t>1</w:t>
-      </w:r>
-      <w:proofErr w:type="gramStart"/>
-      <w:r>
-        <w:rPr>
-          <w:rFonts w:ascii="Times New Roman" w:eastAsia="Times New Roman" w:hAnsi="Times New Roman" w:cs="Times New Roman"/>
-          <w:b/>
-          <w:bCs/>
-          <w:kern w:val="0"/>
-          <w14:ligatures w14:val="none"/>
-        </w:rPr>
-        <w:t>.  Summarize</w:t>
-      </w:r>
-      <w:proofErr w:type="gramEnd"/>
-      <w:r>
-        <w:rPr>
-          <w:rFonts w:ascii="Times New Roman" w:eastAsia="Times New Roman" w:hAnsi="Times New Roman" w:cs="Times New Roman"/>
-          <w:b/>
-          <w:bCs/>
-          <w:kern w:val="0"/>
-          <w14:ligatures w14:val="none"/>
-        </w:rPr>
-        <w:t xml:space="preserve"> the conclusions drawn from your analysis.</w:t>
+        <w:t>1.  Summarize the conclusions drawn from your analysis.</w:t>
       </w:r>
     </w:p>
     <w:p>
@@ -2669,13 +2437,6 @@
           <w14:ligatures w14:val="none"/>
         </w:rPr>
         <w:tab/>
-      </w:r>
-      <w:r>
-        <w:rPr>
-          <w:rFonts w:ascii="Times New Roman" w:eastAsia="Times New Roman" w:hAnsi="Times New Roman" w:cs="Times New Roman"/>
-          <w:kern w:val="0"/>
-          <w14:ligatures w14:val="none"/>
-        </w:rPr>
         <w:t>The analysis confirmed that, under baseline conditions, asset presence rates exceed the 75% threshold required for security audit readiness. Scenario analysis showed that changes in risk assumptions can quickly lower completeness rates, highlighting the importance of ongoing monitoring. Predictive modeling identified which asset characteristics (e.g., device role, region) most contribute to missing records.</w:t>
       </w:r>
     </w:p>
@@ -2699,29 +2460,7 @@
           <w:kern w:val="0"/>
           <w14:ligatures w14:val="none"/>
         </w:rPr>
-        <w:t>2</w:t>
-      </w:r>
-      <w:proofErr w:type="gramStart"/>
-      <w:r>
-        <w:rPr>
-          <w:rFonts w:ascii="Times New Roman" w:eastAsia="Times New Roman" w:hAnsi="Times New Roman" w:cs="Times New Roman"/>
-          <w:b/>
-          <w:bCs/>
-          <w:kern w:val="0"/>
-          <w14:ligatures w14:val="none"/>
-        </w:rPr>
-        <w:t>.  Explain</w:t>
-      </w:r>
-      <w:proofErr w:type="gramEnd"/>
-      <w:r>
-        <w:rPr>
-          <w:rFonts w:ascii="Times New Roman" w:eastAsia="Times New Roman" w:hAnsi="Times New Roman" w:cs="Times New Roman"/>
-          <w:b/>
-          <w:bCs/>
-          <w:kern w:val="0"/>
-          <w14:ligatures w14:val="none"/>
-        </w:rPr>
-        <w:t xml:space="preserve"> why your chosen tools and graphical representations for visually communicating findings support effective storytelling.</w:t>
+        <w:t>2.  Explain why your chosen tools and graphical representations for visually communicating findings support effective storytelling.</w:t>
       </w:r>
     </w:p>
     <w:p>
@@ -2741,13 +2480,6 @@
           <w14:ligatures w14:val="none"/>
         </w:rPr>
         <w:tab/>
-      </w:r>
-      <w:r>
-        <w:rPr>
-          <w:rFonts w:ascii="Times New Roman" w:eastAsia="Times New Roman" w:hAnsi="Times New Roman" w:cs="Times New Roman"/>
-          <w:kern w:val="0"/>
-          <w14:ligatures w14:val="none"/>
-        </w:rPr>
         <w:t xml:space="preserve">Using Python, Pandas, and </w:t>
       </w:r>
       <w:proofErr w:type="spellStart"/>
@@ -2789,29 +2521,7 @@
           <w:kern w:val="0"/>
           <w14:ligatures w14:val="none"/>
         </w:rPr>
-        <w:t>3</w:t>
-      </w:r>
-      <w:proofErr w:type="gramStart"/>
-      <w:r>
-        <w:rPr>
-          <w:rFonts w:ascii="Times New Roman" w:eastAsia="Times New Roman" w:hAnsi="Times New Roman" w:cs="Times New Roman"/>
-          <w:b/>
-          <w:bCs/>
-          <w:kern w:val="0"/>
-          <w14:ligatures w14:val="none"/>
-        </w:rPr>
-        <w:t>.  Recommend</w:t>
-      </w:r>
-      <w:proofErr w:type="gramEnd"/>
-      <w:r>
-        <w:rPr>
-          <w:rFonts w:ascii="Times New Roman" w:eastAsia="Times New Roman" w:hAnsi="Times New Roman" w:cs="Times New Roman"/>
-          <w:b/>
-          <w:bCs/>
-          <w:kern w:val="0"/>
-          <w14:ligatures w14:val="none"/>
-        </w:rPr>
-        <w:t> two courses of action based on your findings.</w:t>
+        <w:t>3.  Recommend two courses of action based on your findings.</w:t>
       </w:r>
     </w:p>
     <w:p>
@@ -2895,8 +2605,6 @@
         <w:ind w:left="810" w:hanging="360"/>
         <w:rPr>
           <w:rFonts w:ascii="Times New Roman" w:eastAsia="Times New Roman" w:hAnsi="Times New Roman" w:cs="Times New Roman"/>
-          <w:b/>
-          <w:bCs/>
           <w:kern w:val="0"/>
           <w14:ligatures w14:val="none"/>
         </w:rPr>
@@ -2910,6 +2618,128 @@
           <w14:ligatures w14:val="none"/>
         </w:rPr>
         <w:t>H.  Provide a link to a Panopto recording in which you present a summary of your capstone project and findings from the analysis for an audience of data analytics peers. Your summary should include the following elements:</w:t>
+      </w:r>
+      <w:r>
+        <w:rPr>
+          <w:rFonts w:ascii="Times New Roman" w:eastAsia="Times New Roman" w:hAnsi="Times New Roman" w:cs="Times New Roman"/>
+          <w:b/>
+          <w:bCs/>
+          <w:kern w:val="0"/>
+          <w14:ligatures w14:val="none"/>
+        </w:rPr>
+        <w:br/>
+      </w:r>
+      <w:r>
+        <w:rPr>
+          <w:rFonts w:ascii="Times New Roman" w:eastAsia="Times New Roman" w:hAnsi="Times New Roman" w:cs="Times New Roman"/>
+          <w:kern w:val="0"/>
+          <w14:ligatures w14:val="none"/>
+        </w:rPr>
+        <w:t xml:space="preserve">Link to Panopto Recording: </w:t>
+      </w:r>
+      <w:hyperlink r:id="rId8" w:history="1">
+        <w:r>
+          <w:rPr>
+            <w:rStyle w:val="Hyperlink"/>
+            <w:rFonts w:ascii="Times New Roman" w:eastAsia="Times New Roman" w:hAnsi="Times New Roman" w:cs="Times New Roman"/>
+            <w:kern w:val="0"/>
+            <w14:ligatures w14:val="none"/>
+          </w:rPr>
+          <w:t>https://wgu.hosted.panopto.com/Panopto/Pages/Viewer.aspx?id=ffb5fbcb-65a9-4543-9924-b3270055a30d</w:t>
+        </w:r>
+      </w:hyperlink>
+    </w:p>
+    <w:p>
+      <w:pPr>
+        <w:spacing w:after="0" w:line="240" w:lineRule="auto"/>
+        <w:ind w:left="810" w:hanging="360"/>
+        <w:rPr>
+          <w:rFonts w:ascii="Times New Roman" w:eastAsia="Times New Roman" w:hAnsi="Times New Roman" w:cs="Times New Roman"/>
+          <w:kern w:val="0"/>
+          <w14:ligatures w14:val="none"/>
+        </w:rPr>
+      </w:pPr>
+      <w:r>
+        <w:rPr>
+          <w:rFonts w:ascii="Times New Roman" w:eastAsia="Times New Roman" w:hAnsi="Times New Roman" w:cs="Times New Roman"/>
+          <w:b/>
+          <w:bCs/>
+          <w:kern w:val="0"/>
+          <w14:ligatures w14:val="none"/>
+        </w:rPr>
+        <w:tab/>
+      </w:r>
+      <w:r>
+        <w:rPr>
+          <w:rFonts w:ascii="Times New Roman" w:eastAsia="Times New Roman" w:hAnsi="Times New Roman" w:cs="Times New Roman"/>
+          <w:kern w:val="0"/>
+          <w14:ligatures w14:val="none"/>
+        </w:rPr>
+        <w:t xml:space="preserve">Link to </w:t>
+      </w:r>
+      <w:proofErr w:type="spellStart"/>
+      <w:r>
+        <w:rPr>
+          <w:rFonts w:ascii="Times New Roman" w:eastAsia="Times New Roman" w:hAnsi="Times New Roman" w:cs="Times New Roman"/>
+          <w:kern w:val="0"/>
+          <w14:ligatures w14:val="none"/>
+        </w:rPr>
+        <w:t>Powerpoint</w:t>
+      </w:r>
+      <w:proofErr w:type="spellEnd"/>
+      <w:r>
+        <w:rPr>
+          <w:rFonts w:ascii="Times New Roman" w:eastAsia="Times New Roman" w:hAnsi="Times New Roman" w:cs="Times New Roman"/>
+          <w:kern w:val="0"/>
+          <w14:ligatures w14:val="none"/>
+        </w:rPr>
+        <w:t xml:space="preserve">: </w:t>
+      </w:r>
+      <w:hyperlink r:id="rId9" w:history="1">
+        <w:r>
+          <w:rPr>
+            <w:rStyle w:val="Hyperlink"/>
+            <w:rFonts w:ascii="Times New Roman" w:eastAsia="Times New Roman" w:hAnsi="Times New Roman" w:cs="Times New Roman"/>
+            <w:kern w:val="0"/>
+            <w14:ligatures w14:val="none"/>
+          </w:rPr>
+          <w:t>https://github.com/Baelfur/lightspeed/blob/main/project/submissions/D502%20%E2%80%93%20Analytics%20Capstone.pptx</w:t>
+        </w:r>
+      </w:hyperlink>
+    </w:p>
+    <w:p>
+      <w:pPr>
+        <w:spacing w:after="0" w:line="240" w:lineRule="auto"/>
+        <w:ind w:left="810"/>
+        <w:rPr>
+          <w:rFonts w:ascii="Times New Roman" w:eastAsia="Times New Roman" w:hAnsi="Times New Roman" w:cs="Times New Roman"/>
+          <w:kern w:val="0"/>
+          <w14:ligatures w14:val="none"/>
+        </w:rPr>
+      </w:pPr>
+      <w:r>
+        <w:rPr>
+          <w:rFonts w:ascii="Times New Roman" w:eastAsia="Times New Roman" w:hAnsi="Times New Roman" w:cs="Times New Roman"/>
+          <w:kern w:val="0"/>
+          <w14:ligatures w14:val="none"/>
+        </w:rPr>
+        <w:t xml:space="preserve">Recording Name: </w:t>
+      </w:r>
+      <w:r>
+        <w:rPr>
+          <w:rFonts w:ascii="Times New Roman" w:eastAsia="Times New Roman" w:hAnsi="Times New Roman" w:cs="Times New Roman"/>
+          <w:kern w:val="0"/>
+          <w14:ligatures w14:val="none"/>
+        </w:rPr>
+        <w:t>D502-Lightspeed-Telco</w:t>
+      </w:r>
+      <w:r>
+        <w:rPr>
+          <w:rFonts w:ascii="Times New Roman" w:eastAsia="Times New Roman" w:hAnsi="Times New Roman" w:cs="Times New Roman"/>
+          <w:kern w:val="0"/>
+          <w14:ligatures w14:val="none"/>
+        </w:rPr>
+        <w:br/>
       </w:r>
     </w:p>
     <w:p>
@@ -3183,7 +3013,7 @@
         <w:tab/>
         <w:t xml:space="preserve">All code is available to review at this </w:t>
       </w:r>
-      <w:hyperlink r:id="rId8" w:history="1">
+      <w:hyperlink r:id="rId10" w:history="1">
         <w:r>
           <w:rPr>
             <w:rStyle w:val="Hyperlink"/>
@@ -3278,7 +3108,7 @@
         <w:tab/>
         <w:t xml:space="preserve">All data is available to review at this </w:t>
       </w:r>
-      <w:hyperlink r:id="rId9" w:history="1">
+      <w:hyperlink r:id="rId11" w:history="1">
         <w:proofErr w:type="spellStart"/>
         <w:r>
           <w:rPr>
@@ -3342,7 +3172,7 @@
         </w:rPr>
         <w:t xml:space="preserve">Facebook/Meta Robotron paper: </w:t>
       </w:r>
-      <w:hyperlink r:id="rId10" w:tgtFrame="_new" w:history="1">
+      <w:hyperlink r:id="rId12" w:tgtFrame="_new" w:history="1">
         <w:r>
           <w:rPr>
             <w:rStyle w:val="Hyperlink"/>
@@ -3374,7 +3204,7 @@
         </w:rPr>
         <w:t xml:space="preserve">CRISP-DM methodology: </w:t>
       </w:r>
-      <w:hyperlink r:id="rId11" w:tgtFrame="_new" w:history="1">
+      <w:hyperlink r:id="rId13" w:tgtFrame="_new" w:history="1">
         <w:r>
           <w:rPr>
             <w:rStyle w:val="Hyperlink"/>
@@ -3408,7 +3238,7 @@
         </w:rPr>
         <w:t xml:space="preserve">Udacity ML DevOps Nanodegree: </w:t>
       </w:r>
-      <w:hyperlink r:id="rId12" w:history="1">
+      <w:hyperlink r:id="rId14" w:history="1">
         <w:r>
           <w:rPr>
             <w:rStyle w:val="Hyperlink"/>
@@ -3476,7 +3306,6 @@
         <w:t xml:space="preserve"> Notebook (</w:t>
       </w:r>
       <w:proofErr w:type="spellStart"/>
-      <w:proofErr w:type="gramStart"/>
       <w:r>
         <w:rPr>
           <w:rFonts w:ascii="Times New Roman" w:eastAsia="Times New Roman" w:hAnsi="Times New Roman" w:cs="Times New Roman"/>
@@ -3486,7 +3315,6 @@
         <w:t>analysis.ipynb</w:t>
       </w:r>
       <w:proofErr w:type="spellEnd"/>
-      <w:proofErr w:type="gramEnd"/>
       <w:r>
         <w:rPr>
           <w:rFonts w:ascii="Times New Roman" w:eastAsia="Times New Roman" w:hAnsi="Times New Roman" w:cs="Times New Roman"/>
@@ -5438,6 +5266,7 @@
   <w:style w:type="character" w:default="1" w:styleId="DefaultParagraphFont">
     <w:name w:val="Default Paragraph Font"/>
     <w:uiPriority w:val="1"/>
+    <w:semiHidden/>
     <w:unhideWhenUsed/>
   </w:style>
   <w:style w:type="table" w:default="1" w:styleId="TableNormal">

</xml_diff>